<commit_message>
add account variables and started the eventcases impact
</commit_message>
<xml_diff>
--- a/notes_Payday.docx
+++ b/notes_Payday.docx
@@ -191,486 +191,533 @@
         </w:rPr>
         <w:t xml:space="preserve"> line 900</w:t>
       </w:r>
+      <w:r>
+        <w:rPr>
+          <w:color w:val="FF0000"/>
+          <w:sz w:val="18"/>
+          <w:szCs w:val="18"/>
+          <w:lang w:val="en-US"/>
+        </w:rPr>
+        <w:t xml:space="preserve"> //// </w:t>
+      </w:r>
+      <w:r>
+        <w:rPr>
+          <w:color w:val="FF0000"/>
+          <w:sz w:val="18"/>
+          <w:szCs w:val="18"/>
+          <w:lang w:val="en-US"/>
+        </w:rPr>
+        <w:t>problem</w:t>
+      </w:r>
+      <w:r>
+        <w:rPr>
+          <w:color w:val="FF0000"/>
+          <w:sz w:val="18"/>
+          <w:szCs w:val="18"/>
+          <w:lang w:val="en-US"/>
+        </w:rPr>
+        <w:t xml:space="preserve"> 2 : the mail button on the jboard is useless</w:t>
+      </w:r>
+      <w:r>
+        <w:rPr>
+          <w:color w:val="FF0000"/>
+          <w:sz w:val="18"/>
+          <w:szCs w:val="18"/>
+          <w:lang w:val="en-US"/>
+        </w:rPr>
+        <w:t>, we only have to use the “pay/collect” button in the paydayframe</w:t>
+      </w:r>
+      <w:r>
+        <w:rPr>
+          <w:color w:val="FF0000"/>
+          <w:sz w:val="18"/>
+          <w:szCs w:val="18"/>
+          <w:lang w:val="en-US"/>
+        </w:rPr>
+        <w:t>)</w:t>
+      </w:r>
+    </w:p>
+    <w:p>
+      <w:pPr>
+        <w:pStyle w:val="Paragraphedeliste"/>
+        <w:numPr>
+          <w:ilvl w:val="1"/>
+          <w:numId w:val="1"/>
+        </w:numPr>
+        <w:rPr>
+          <w:color w:val="ED7D31" w:themeColor="accent2"/>
+          <w:lang w:val="en-US"/>
+        </w:rPr>
+      </w:pPr>
+      <w:r>
+        <w:rPr>
+          <w:color w:val="ED7D31" w:themeColor="accent2"/>
+          <w:lang w:val="en-US"/>
+        </w:rPr>
+        <w:t>Event</w:t>
+      </w:r>
+    </w:p>
+    <w:p>
+      <w:pPr>
+        <w:pStyle w:val="Paragraphedeliste"/>
+        <w:numPr>
+          <w:ilvl w:val="2"/>
+          <w:numId w:val="1"/>
+        </w:numPr>
+        <w:rPr>
+          <w:color w:val="ED7D31" w:themeColor="accent2"/>
+          <w:lang w:val="en-US"/>
+        </w:rPr>
+      </w:pPr>
+      <w:r>
+        <w:rPr>
+          <w:color w:val="ED7D31" w:themeColor="accent2"/>
+          <w:lang w:val="en-US"/>
+        </w:rPr>
+        <w:t>Refresh the balance</w:t>
+      </w:r>
+      <w:r>
+        <w:rPr>
+          <w:color w:val="ED7D31" w:themeColor="accent2"/>
+          <w:lang w:val="en-US"/>
+        </w:rPr>
+        <w:t xml:space="preserve"> (descrease or increase value)</w:t>
+      </w:r>
+      <w:r>
+        <w:rPr>
+          <w:color w:val="ED7D31" w:themeColor="accent2"/>
+          <w:lang w:val="en-US"/>
+        </w:rPr>
+        <w:t xml:space="preserve"> </w:t>
+      </w:r>
+      <w:r>
+        <w:rPr>
+          <w:color w:val="FF0000"/>
+          <w:sz w:val="18"/>
+          <w:szCs w:val="18"/>
+          <w:lang w:val="en-US"/>
+        </w:rPr>
+        <w:t>(problem : set by default to 0 by an automatically generated code at launch)</w:t>
+      </w:r>
+    </w:p>
+    <w:p>
+      <w:pPr>
+        <w:pStyle w:val="Paragraphedeliste"/>
+        <w:numPr>
+          <w:ilvl w:val="2"/>
+          <w:numId w:val="1"/>
+        </w:numPr>
+        <w:rPr>
+          <w:color w:val="ED7D31" w:themeColor="accent2"/>
+          <w:lang w:val="en-US"/>
+        </w:rPr>
+      </w:pPr>
+      <w:r>
+        <w:rPr>
+          <w:color w:val="ED7D31" w:themeColor="accent2"/>
+          <w:lang w:val="en-US"/>
+        </w:rPr>
+        <w:t>Refresh the cagnotte value if needed</w:t>
+      </w:r>
+      <w:r>
+        <w:rPr>
+          <w:color w:val="ED7D31" w:themeColor="accent2"/>
+          <w:lang w:val="en-US"/>
+        </w:rPr>
+        <w:t xml:space="preserve"> </w:t>
+      </w:r>
+      <w:r>
+        <w:rPr>
+          <w:color w:val="FF0000"/>
+          <w:sz w:val="18"/>
+          <w:szCs w:val="18"/>
+          <w:lang w:val="en-US"/>
+        </w:rPr>
+        <w:t xml:space="preserve">(problem : set by default to </w:t>
+      </w:r>
+      <w:r>
+        <w:rPr>
+          <w:color w:val="FF0000"/>
+          <w:sz w:val="18"/>
+          <w:szCs w:val="18"/>
+          <w:lang w:val="en-US"/>
+        </w:rPr>
+        <w:t>10</w:t>
+      </w:r>
+      <w:r>
+        <w:rPr>
+          <w:color w:val="FF0000"/>
+          <w:sz w:val="18"/>
+          <w:szCs w:val="18"/>
+          <w:lang w:val="en-US"/>
+        </w:rPr>
+        <w:t xml:space="preserve"> by an automatically generated code at launch)</w:t>
+      </w:r>
+    </w:p>
+    <w:p>
+      <w:pPr>
+        <w:pStyle w:val="Paragraphedeliste"/>
+        <w:numPr>
+          <w:ilvl w:val="1"/>
+          <w:numId w:val="1"/>
+        </w:numPr>
+        <w:rPr>
+          <w:color w:val="ED7D31" w:themeColor="accent2"/>
+          <w:lang w:val="en-US"/>
+        </w:rPr>
+      </w:pPr>
+      <w:r>
+        <w:rPr>
+          <w:color w:val="ED7D31" w:themeColor="accent2"/>
+          <w:lang w:val="en-US"/>
+        </w:rPr>
+        <w:t>Acquisition</w:t>
+      </w:r>
+    </w:p>
+    <w:p>
+      <w:pPr>
+        <w:pStyle w:val="Paragraphedeliste"/>
+        <w:numPr>
+          <w:ilvl w:val="2"/>
+          <w:numId w:val="1"/>
+        </w:numPr>
+        <w:rPr>
+          <w:color w:val="ED7D31" w:themeColor="accent2"/>
+          <w:lang w:val="en-US"/>
+        </w:rPr>
+      </w:pPr>
+      <w:r>
+        <w:rPr>
+          <w:color w:val="ED7D31" w:themeColor="accent2"/>
+          <w:lang w:val="en-US"/>
+        </w:rPr>
+        <w:t>Pop a window to enter buy or decline (Scanner type)</w:t>
+      </w:r>
+      <w:r>
+        <w:rPr>
+          <w:color w:val="ED7D31" w:themeColor="accent2"/>
+          <w:lang w:val="en-US"/>
+        </w:rPr>
+        <w:t xml:space="preserve"> after the acquisition card is clicked</w:t>
+      </w:r>
+    </w:p>
+    <w:p>
+      <w:pPr>
+        <w:pStyle w:val="Paragraphedeliste"/>
+        <w:numPr>
+          <w:ilvl w:val="2"/>
+          <w:numId w:val="1"/>
+        </w:numPr>
+        <w:rPr>
+          <w:color w:val="ED7D31" w:themeColor="accent2"/>
+          <w:lang w:val="en-US"/>
+        </w:rPr>
+      </w:pPr>
+      <w:r>
+        <w:rPr>
+          <w:color w:val="ED7D31" w:themeColor="accent2"/>
+          <w:lang w:val="en-US"/>
+        </w:rPr>
+        <w:t>Refresh the account if needed</w:t>
+      </w:r>
+    </w:p>
+    <w:p>
+      <w:pPr>
+        <w:pStyle w:val="Paragraphedeliste"/>
+        <w:numPr>
+          <w:ilvl w:val="2"/>
+          <w:numId w:val="1"/>
+        </w:numPr>
+        <w:rPr>
+          <w:color w:val="ED7D31" w:themeColor="accent2"/>
+          <w:lang w:val="en-US"/>
+        </w:rPr>
+      </w:pPr>
+      <w:r>
+        <w:rPr>
+          <w:color w:val="ED7D31" w:themeColor="accent2"/>
+          <w:lang w:val="en-US"/>
+        </w:rPr>
+        <w:t>Propose a bank loan</w:t>
+      </w:r>
+    </w:p>
+    <w:p>
+      <w:pPr>
+        <w:pStyle w:val="Paragraphedeliste"/>
+        <w:numPr>
+          <w:ilvl w:val="1"/>
+          <w:numId w:val="1"/>
+        </w:numPr>
+        <w:rPr>
+          <w:color w:val="ED7D31" w:themeColor="accent2"/>
+          <w:lang w:val="en-US"/>
+        </w:rPr>
+      </w:pPr>
+      <w:r>
+        <w:rPr>
+          <w:color w:val="ED7D31" w:themeColor="accent2"/>
+          <w:lang w:val="en-US"/>
+        </w:rPr>
+        <w:t>Else</w:t>
+      </w:r>
+      <w:r>
+        <w:rPr>
+          <w:color w:val="ED7D31" w:themeColor="accent2"/>
+          <w:lang w:val="en-US"/>
+        </w:rPr>
+        <w:t xml:space="preserve"> (alarm, lotery, sell, shopping, party, bike race fees, birthday, dog)</w:t>
+      </w:r>
+    </w:p>
+    <w:p>
+      <w:pPr>
+        <w:pStyle w:val="Paragraphedeliste"/>
+        <w:numPr>
+          <w:ilvl w:val="2"/>
+          <w:numId w:val="1"/>
+        </w:numPr>
+        <w:rPr>
+          <w:color w:val="ED7D31" w:themeColor="accent2"/>
+          <w:lang w:val="en-US"/>
+        </w:rPr>
+      </w:pPr>
+      <w:r>
+        <w:rPr>
+          <w:color w:val="ED7D31" w:themeColor="accent2"/>
+          <w:lang w:val="en-US"/>
+        </w:rPr>
+        <w:t>Different action required</w:t>
+      </w:r>
+    </w:p>
+    <w:p>
+      <w:pPr>
+        <w:pStyle w:val="Paragraphedeliste"/>
+        <w:numPr>
+          <w:ilvl w:val="1"/>
+          <w:numId w:val="1"/>
+        </w:numPr>
+        <w:rPr>
+          <w:color w:val="ED7D31" w:themeColor="accent2"/>
+          <w:lang w:val="en-US"/>
+        </w:rPr>
+      </w:pPr>
+      <w:r>
+        <w:rPr>
+          <w:color w:val="ED7D31" w:themeColor="accent2"/>
+          <w:lang w:val="en-US"/>
+        </w:rPr>
+        <w:t>Nothing (Sundays)</w:t>
+      </w:r>
+    </w:p>
+    <w:p>
+      <w:pPr>
+        <w:pStyle w:val="Paragraphedeliste"/>
+        <w:numPr>
+          <w:ilvl w:val="1"/>
+          <w:numId w:val="1"/>
+        </w:numPr>
+        <w:rPr>
+          <w:color w:val="ED7D31" w:themeColor="accent2"/>
+          <w:lang w:val="en-US"/>
+        </w:rPr>
+      </w:pPr>
+      <w:r>
+        <w:rPr>
+          <w:color w:val="ED7D31" w:themeColor="accent2"/>
+          <w:lang w:val="en-US"/>
+        </w:rPr>
+        <w:t>Payday</w:t>
+      </w:r>
+    </w:p>
+    <w:p>
+      <w:pPr>
+        <w:pStyle w:val="Paragraphedeliste"/>
+        <w:numPr>
+          <w:ilvl w:val="2"/>
+          <w:numId w:val="1"/>
+        </w:numPr>
+        <w:rPr>
+          <w:color w:val="ED7D31" w:themeColor="accent2"/>
+          <w:lang w:val="en-US"/>
+        </w:rPr>
+      </w:pPr>
+      <w:r>
+        <w:rPr>
+          <w:color w:val="ED7D31" w:themeColor="accent2"/>
+          <w:lang w:val="en-US"/>
+        </w:rPr>
+        <w:t>PayDayFrame</w:t>
+      </w:r>
+      <w:r>
+        <w:rPr>
+          <w:color w:val="FF0000"/>
+          <w:lang w:val="en-US"/>
+        </w:rPr>
+        <w:t xml:space="preserve"> </w:t>
+      </w:r>
+      <w:r>
+        <w:rPr>
+          <w:color w:val="FF0000"/>
+          <w:sz w:val="18"/>
+          <w:szCs w:val="18"/>
+          <w:lang w:val="en-US"/>
+        </w:rPr>
+        <w:t>(problem 1 : when the payday window is closed, the game quits. //// problem 2 :</w:t>
+      </w:r>
+      <w:r>
+        <w:rPr>
+          <w:color w:val="FF0000"/>
+          <w:sz w:val="20"/>
+          <w:szCs w:val="20"/>
+          <w:lang w:val="en-US"/>
+        </w:rPr>
+        <w:t xml:space="preserve"> </w:t>
+      </w:r>
+      <w:r>
+        <w:rPr>
+          <w:color w:val="FF0000"/>
+          <w:sz w:val="20"/>
+          <w:szCs w:val="20"/>
+          <w:lang w:val="en-US"/>
+        </w:rPr>
+        <w:t>the player’s name is not displayed)</w:t>
+      </w:r>
+    </w:p>
+    <w:p>
+      <w:pPr>
+        <w:pStyle w:val="Paragraphedeliste"/>
+        <w:numPr>
+          <w:ilvl w:val="2"/>
+          <w:numId w:val="1"/>
+        </w:numPr>
+        <w:rPr>
+          <w:color w:val="ED7D31" w:themeColor="accent2"/>
+          <w:lang w:val="en-US"/>
+        </w:rPr>
+      </w:pPr>
+      <w:r>
+        <w:rPr>
+          <w:color w:val="ED7D31" w:themeColor="accent2"/>
+          <w:lang w:val="en-US"/>
+        </w:rPr>
+        <w:t>Refresh the balance</w:t>
+      </w:r>
+    </w:p>
+    <w:p>
+      <w:pPr>
+        <w:pStyle w:val="Paragraphedeliste"/>
+        <w:numPr>
+          <w:ilvl w:val="2"/>
+          <w:numId w:val="1"/>
+        </w:numPr>
+        <w:rPr>
+          <w:color w:val="ED7D31" w:themeColor="accent2"/>
+          <w:lang w:val="en-US"/>
+        </w:rPr>
+      </w:pPr>
+      <w:r>
+        <w:rPr>
+          <w:color w:val="ED7D31" w:themeColor="accent2"/>
+          <w:lang w:val="en-US"/>
+        </w:rPr>
+        <w:t>Refresh number of mails</w:t>
+      </w:r>
+    </w:p>
+    <w:p>
+      <w:pPr>
+        <w:rPr>
+          <w:color w:val="ED7D31" w:themeColor="accent2"/>
+          <w:lang w:val="en-US"/>
+        </w:rPr>
+      </w:pPr>
       <w:bookmarkStart w:id="0" w:name="_GoBack"/>
       <w:bookmarkEnd w:id="0"/>
-      <w:r>
-        <w:rPr>
-          <w:color w:val="FF0000"/>
-          <w:sz w:val="18"/>
-          <w:szCs w:val="18"/>
-          <w:lang w:val="en-US"/>
-        </w:rPr>
-        <w:t xml:space="preserve"> //// </w:t>
-      </w:r>
-      <w:r>
-        <w:rPr>
-          <w:color w:val="FF0000"/>
-          <w:sz w:val="18"/>
-          <w:szCs w:val="18"/>
-          <w:lang w:val="en-US"/>
-        </w:rPr>
-        <w:t>problem</w:t>
-      </w:r>
-      <w:r>
-        <w:rPr>
-          <w:color w:val="FF0000"/>
-          <w:sz w:val="18"/>
-          <w:szCs w:val="18"/>
+    </w:p>
+    <w:p>
+      <w:pPr>
+        <w:rPr>
+          <w:b/>
+          <w:bCs/>
+          <w:color w:val="000000" w:themeColor="text1"/>
+          <w:sz w:val="24"/>
+          <w:szCs w:val="24"/>
+          <w:lang w:val="en-US"/>
+        </w:rPr>
+      </w:pPr>
+      <w:r>
+        <w:rPr>
+          <w:b/>
+          <w:bCs/>
+          <w:color w:val="000000" w:themeColor="text1"/>
+          <w:sz w:val="24"/>
+          <w:szCs w:val="24"/>
+          <w:lang w:val="en-US"/>
+        </w:rPr>
+        <w:t>psvm ?</w:t>
+      </w:r>
+    </w:p>
+    <w:p>
+      <w:pPr>
+        <w:rPr>
+          <w:color w:val="FF0000"/>
+          <w:lang w:val="en-US"/>
+        </w:rPr>
+      </w:pPr>
+      <w:r>
+        <w:rPr>
+          <w:color w:val="FF0000"/>
           <w:lang w:val="en-US"/>
         </w:rPr>
         <w:t xml:space="preserve"> </w:t>
       </w:r>
-      <w:r>
-        <w:rPr>
-          <w:color w:val="FF0000"/>
-          <w:sz w:val="18"/>
-          <w:szCs w:val="18"/>
-          <w:lang w:val="en-US"/>
-        </w:rPr>
-        <w:t>2 : the mail button on the jboard is useless</w:t>
-      </w:r>
-      <w:r>
-        <w:rPr>
-          <w:color w:val="FF0000"/>
-          <w:sz w:val="18"/>
-          <w:szCs w:val="18"/>
-          <w:lang w:val="en-US"/>
-        </w:rPr>
-        <w:t>, we only have to use the “pay/collect” button in the paydayframe</w:t>
-      </w:r>
-      <w:r>
-        <w:rPr>
-          <w:color w:val="FF0000"/>
-          <w:sz w:val="18"/>
-          <w:szCs w:val="18"/>
-          <w:lang w:val="en-US"/>
-        </w:rPr>
-        <w:t>)</w:t>
-      </w:r>
-    </w:p>
-    <w:p>
-      <w:pPr>
-        <w:pStyle w:val="Paragraphedeliste"/>
-        <w:numPr>
-          <w:ilvl w:val="1"/>
-          <w:numId w:val="1"/>
-        </w:numPr>
-        <w:rPr>
-          <w:color w:val="ED7D31" w:themeColor="accent2"/>
-          <w:lang w:val="en-US"/>
-        </w:rPr>
-      </w:pPr>
-      <w:r>
-        <w:rPr>
-          <w:color w:val="ED7D31" w:themeColor="accent2"/>
-          <w:lang w:val="en-US"/>
-        </w:rPr>
-        <w:t>Event</w:t>
-      </w:r>
-    </w:p>
-    <w:p>
-      <w:pPr>
-        <w:pStyle w:val="Paragraphedeliste"/>
-        <w:numPr>
-          <w:ilvl w:val="2"/>
-          <w:numId w:val="1"/>
-        </w:numPr>
-        <w:rPr>
-          <w:color w:val="ED7D31" w:themeColor="accent2"/>
-          <w:lang w:val="en-US"/>
-        </w:rPr>
-      </w:pPr>
-      <w:r>
-        <w:rPr>
-          <w:color w:val="ED7D31" w:themeColor="accent2"/>
-          <w:lang w:val="en-US"/>
-        </w:rPr>
-        <w:t>Refresh the balance</w:t>
-      </w:r>
-      <w:r>
-        <w:rPr>
-          <w:color w:val="ED7D31" w:themeColor="accent2"/>
-          <w:lang w:val="en-US"/>
-        </w:rPr>
-        <w:t xml:space="preserve"> (descrease or increase value)</w:t>
-      </w:r>
-      <w:r>
-        <w:rPr>
-          <w:color w:val="ED7D31" w:themeColor="accent2"/>
-          <w:lang w:val="en-US"/>
-        </w:rPr>
-        <w:t xml:space="preserve"> </w:t>
-      </w:r>
-      <w:r>
-        <w:rPr>
-          <w:color w:val="FF0000"/>
-          <w:sz w:val="18"/>
-          <w:szCs w:val="18"/>
-          <w:lang w:val="en-US"/>
-        </w:rPr>
-        <w:t>(problem : set by default to 0 by an automatically generated code at launch)</w:t>
-      </w:r>
-    </w:p>
-    <w:p>
-      <w:pPr>
-        <w:pStyle w:val="Paragraphedeliste"/>
-        <w:numPr>
-          <w:ilvl w:val="2"/>
-          <w:numId w:val="1"/>
-        </w:numPr>
-        <w:rPr>
-          <w:color w:val="ED7D31" w:themeColor="accent2"/>
-          <w:lang w:val="en-US"/>
-        </w:rPr>
-      </w:pPr>
-      <w:r>
-        <w:rPr>
-          <w:color w:val="ED7D31" w:themeColor="accent2"/>
-          <w:lang w:val="en-US"/>
-        </w:rPr>
-        <w:t>Refresh the cagnotte value if needed</w:t>
-      </w:r>
-      <w:r>
-        <w:rPr>
-          <w:color w:val="ED7D31" w:themeColor="accent2"/>
-          <w:lang w:val="en-US"/>
-        </w:rPr>
-        <w:t xml:space="preserve"> </w:t>
-      </w:r>
-      <w:r>
-        <w:rPr>
-          <w:color w:val="FF0000"/>
-          <w:sz w:val="18"/>
-          <w:szCs w:val="18"/>
-          <w:lang w:val="en-US"/>
-        </w:rPr>
-        <w:t xml:space="preserve">(problem : set by default to </w:t>
-      </w:r>
-      <w:r>
-        <w:rPr>
-          <w:color w:val="FF0000"/>
-          <w:sz w:val="18"/>
-          <w:szCs w:val="18"/>
-          <w:lang w:val="en-US"/>
-        </w:rPr>
-        <w:t>10</w:t>
-      </w:r>
-      <w:r>
-        <w:rPr>
-          <w:color w:val="FF0000"/>
-          <w:sz w:val="18"/>
-          <w:szCs w:val="18"/>
-          <w:lang w:val="en-US"/>
-        </w:rPr>
-        <w:t xml:space="preserve"> by an automatically generated code at launch)</w:t>
-      </w:r>
-    </w:p>
-    <w:p>
-      <w:pPr>
-        <w:pStyle w:val="Paragraphedeliste"/>
-        <w:numPr>
-          <w:ilvl w:val="1"/>
-          <w:numId w:val="1"/>
-        </w:numPr>
-        <w:rPr>
-          <w:color w:val="ED7D31" w:themeColor="accent2"/>
-          <w:lang w:val="en-US"/>
-        </w:rPr>
-      </w:pPr>
-      <w:r>
-        <w:rPr>
-          <w:color w:val="ED7D31" w:themeColor="accent2"/>
-          <w:lang w:val="en-US"/>
-        </w:rPr>
-        <w:t>Acquisition</w:t>
-      </w:r>
-    </w:p>
-    <w:p>
-      <w:pPr>
-        <w:pStyle w:val="Paragraphedeliste"/>
-        <w:numPr>
-          <w:ilvl w:val="2"/>
-          <w:numId w:val="1"/>
-        </w:numPr>
-        <w:rPr>
-          <w:color w:val="ED7D31" w:themeColor="accent2"/>
-          <w:lang w:val="en-US"/>
-        </w:rPr>
-      </w:pPr>
-      <w:r>
-        <w:rPr>
-          <w:color w:val="ED7D31" w:themeColor="accent2"/>
-          <w:lang w:val="en-US"/>
-        </w:rPr>
-        <w:t>Pop a window to enter buy or decline (Scanner type)</w:t>
-      </w:r>
-      <w:r>
-        <w:rPr>
-          <w:color w:val="ED7D31" w:themeColor="accent2"/>
-          <w:lang w:val="en-US"/>
-        </w:rPr>
-        <w:t xml:space="preserve"> after the acquisition card is clicked</w:t>
-      </w:r>
-    </w:p>
-    <w:p>
-      <w:pPr>
-        <w:pStyle w:val="Paragraphedeliste"/>
-        <w:numPr>
-          <w:ilvl w:val="2"/>
-          <w:numId w:val="1"/>
-        </w:numPr>
-        <w:rPr>
-          <w:color w:val="ED7D31" w:themeColor="accent2"/>
-          <w:lang w:val="en-US"/>
-        </w:rPr>
-      </w:pPr>
-      <w:r>
-        <w:rPr>
-          <w:color w:val="ED7D31" w:themeColor="accent2"/>
-          <w:lang w:val="en-US"/>
-        </w:rPr>
-        <w:t>Refresh the account if needed</w:t>
-      </w:r>
-    </w:p>
-    <w:p>
-      <w:pPr>
-        <w:pStyle w:val="Paragraphedeliste"/>
-        <w:numPr>
-          <w:ilvl w:val="2"/>
-          <w:numId w:val="1"/>
-        </w:numPr>
-        <w:rPr>
-          <w:color w:val="ED7D31" w:themeColor="accent2"/>
-          <w:lang w:val="en-US"/>
-        </w:rPr>
-      </w:pPr>
-      <w:r>
-        <w:rPr>
-          <w:color w:val="ED7D31" w:themeColor="accent2"/>
-          <w:lang w:val="en-US"/>
-        </w:rPr>
-        <w:t>Propose a bank loan</w:t>
-      </w:r>
-    </w:p>
-    <w:p>
-      <w:pPr>
-        <w:pStyle w:val="Paragraphedeliste"/>
-        <w:numPr>
-          <w:ilvl w:val="1"/>
-          <w:numId w:val="1"/>
-        </w:numPr>
-        <w:rPr>
-          <w:color w:val="ED7D31" w:themeColor="accent2"/>
-          <w:lang w:val="en-US"/>
-        </w:rPr>
-      </w:pPr>
-      <w:r>
-        <w:rPr>
-          <w:color w:val="ED7D31" w:themeColor="accent2"/>
-          <w:lang w:val="en-US"/>
-        </w:rPr>
-        <w:t>Else</w:t>
-      </w:r>
-      <w:r>
-        <w:rPr>
-          <w:color w:val="ED7D31" w:themeColor="accent2"/>
-          <w:lang w:val="en-US"/>
-        </w:rPr>
-        <w:t xml:space="preserve"> (alarm, lottery, sell, shopping, party, bike race fees, birthday, dog)</w:t>
-      </w:r>
-    </w:p>
-    <w:p>
-      <w:pPr>
-        <w:pStyle w:val="Paragraphedeliste"/>
-        <w:numPr>
-          <w:ilvl w:val="2"/>
-          <w:numId w:val="1"/>
-        </w:numPr>
-        <w:rPr>
-          <w:color w:val="ED7D31" w:themeColor="accent2"/>
-          <w:lang w:val="en-US"/>
-        </w:rPr>
-      </w:pPr>
-      <w:r>
-        <w:rPr>
-          <w:color w:val="ED7D31" w:themeColor="accent2"/>
-          <w:lang w:val="en-US"/>
-        </w:rPr>
-        <w:t>Different action required</w:t>
-      </w:r>
-    </w:p>
-    <w:p>
-      <w:pPr>
-        <w:pStyle w:val="Paragraphedeliste"/>
-        <w:numPr>
-          <w:ilvl w:val="1"/>
-          <w:numId w:val="1"/>
-        </w:numPr>
-        <w:rPr>
-          <w:color w:val="ED7D31" w:themeColor="accent2"/>
-          <w:lang w:val="en-US"/>
-        </w:rPr>
-      </w:pPr>
-      <w:r>
-        <w:rPr>
-          <w:color w:val="ED7D31" w:themeColor="accent2"/>
-          <w:lang w:val="en-US"/>
-        </w:rPr>
-        <w:t>Nothing (Sundays)</w:t>
-      </w:r>
-    </w:p>
-    <w:p>
-      <w:pPr>
-        <w:pStyle w:val="Paragraphedeliste"/>
-        <w:numPr>
-          <w:ilvl w:val="1"/>
-          <w:numId w:val="1"/>
-        </w:numPr>
-        <w:rPr>
-          <w:color w:val="ED7D31" w:themeColor="accent2"/>
-          <w:lang w:val="en-US"/>
-        </w:rPr>
-      </w:pPr>
-      <w:r>
-        <w:rPr>
-          <w:color w:val="ED7D31" w:themeColor="accent2"/>
-          <w:lang w:val="en-US"/>
-        </w:rPr>
-        <w:t>Payday</w:t>
-      </w:r>
-    </w:p>
-    <w:p>
-      <w:pPr>
-        <w:pStyle w:val="Paragraphedeliste"/>
-        <w:numPr>
-          <w:ilvl w:val="2"/>
-          <w:numId w:val="1"/>
-        </w:numPr>
-        <w:rPr>
-          <w:color w:val="ED7D31" w:themeColor="accent2"/>
-          <w:lang w:val="en-US"/>
-        </w:rPr>
-      </w:pPr>
-      <w:r>
-        <w:rPr>
-          <w:color w:val="ED7D31" w:themeColor="accent2"/>
-          <w:lang w:val="en-US"/>
-        </w:rPr>
-        <w:t>PayDayFrame</w:t>
-      </w:r>
-      <w:r>
-        <w:rPr>
-          <w:color w:val="FF0000"/>
-          <w:lang w:val="en-US"/>
-        </w:rPr>
-        <w:t xml:space="preserve"> </w:t>
-      </w:r>
-      <w:r>
-        <w:rPr>
-          <w:color w:val="FF0000"/>
-          <w:sz w:val="18"/>
-          <w:szCs w:val="18"/>
-          <w:lang w:val="en-US"/>
-        </w:rPr>
-        <w:t>(problem 1 : w</w:t>
-      </w:r>
-      <w:r>
-        <w:rPr>
-          <w:color w:val="FF0000"/>
-          <w:sz w:val="18"/>
-          <w:szCs w:val="18"/>
-          <w:lang w:val="en-US"/>
-        </w:rPr>
-        <w:t>hen the payday window is closed, the game quits.</w:t>
-      </w:r>
-      <w:r>
-        <w:rPr>
-          <w:color w:val="FF0000"/>
-          <w:sz w:val="18"/>
-          <w:szCs w:val="18"/>
-          <w:lang w:val="en-US"/>
-        </w:rPr>
-        <w:t xml:space="preserve"> //// problem 2 :</w:t>
-      </w:r>
-      <w:r>
-        <w:rPr>
-          <w:color w:val="FF0000"/>
-          <w:sz w:val="20"/>
-          <w:szCs w:val="20"/>
-          <w:lang w:val="en-US"/>
-        </w:rPr>
-        <w:t xml:space="preserve"> </w:t>
-      </w:r>
-      <w:r>
-        <w:rPr>
-          <w:color w:val="FF0000"/>
-          <w:sz w:val="20"/>
-          <w:szCs w:val="20"/>
-          <w:lang w:val="en-US"/>
-        </w:rPr>
-        <w:t>the player’s name is not displayed)</w:t>
-      </w:r>
-    </w:p>
-    <w:p>
-      <w:pPr>
-        <w:pStyle w:val="Paragraphedeliste"/>
-        <w:numPr>
-          <w:ilvl w:val="2"/>
-          <w:numId w:val="1"/>
-        </w:numPr>
-        <w:rPr>
-          <w:color w:val="ED7D31" w:themeColor="accent2"/>
-          <w:lang w:val="en-US"/>
-        </w:rPr>
-      </w:pPr>
-      <w:r>
-        <w:rPr>
-          <w:color w:val="ED7D31" w:themeColor="accent2"/>
-          <w:lang w:val="en-US"/>
-        </w:rPr>
-        <w:t>Refresh the balan</w:t>
-      </w:r>
-      <w:r>
-        <w:rPr>
-          <w:color w:val="ED7D31" w:themeColor="accent2"/>
-          <w:lang w:val="en-US"/>
-        </w:rPr>
-        <w:t>ce</w:t>
-      </w:r>
-    </w:p>
-    <w:p>
-      <w:pPr>
-        <w:pStyle w:val="Paragraphedeliste"/>
-        <w:numPr>
-          <w:ilvl w:val="2"/>
-          <w:numId w:val="1"/>
-        </w:numPr>
-        <w:rPr>
-          <w:color w:val="ED7D31" w:themeColor="accent2"/>
-          <w:lang w:val="en-US"/>
-        </w:rPr>
-      </w:pPr>
-      <w:r>
-        <w:rPr>
-          <w:color w:val="ED7D31" w:themeColor="accent2"/>
-          <w:lang w:val="en-US"/>
-        </w:rPr>
-        <w:t>Refresh number of mails</w:t>
-      </w:r>
-    </w:p>
-    <w:p>
-      <w:pPr>
-        <w:rPr>
-          <w:color w:val="FF0000"/>
-          <w:lang w:val="en-US"/>
-        </w:rPr>
-      </w:pPr>
-      <w:r>
-        <w:rPr>
-          <w:color w:val="FF0000"/>
-          <w:lang w:val="en-US"/>
-        </w:rPr>
-        <w:t xml:space="preserve"> </w:t>
+    </w:p>
+    <w:p>
+      <w:pPr>
+        <w:jc w:val="center"/>
+        <w:rPr>
+          <w:b/>
+          <w:bCs/>
+          <w:color w:val="FF0000"/>
+          <w:lang w:val="en-US"/>
+        </w:rPr>
+      </w:pPr>
+      <w:r>
+        <w:rPr>
+          <w:b/>
+          <w:bCs/>
+          <w:color w:val="FF0000"/>
+          <w:lang w:val="en-US"/>
+        </w:rPr>
+        <w:t>Events :</w:t>
+      </w:r>
+    </w:p>
+    <w:p>
+      <w:pPr>
+        <w:rPr>
+          <w:color w:val="FF0000"/>
+          <w:lang w:val="en-US"/>
+        </w:rPr>
+      </w:pPr>
+      <w:r>
+        <w:rPr>
+          <w:color w:val="FF0000"/>
+          <w:lang w:val="en-US"/>
+        </w:rPr>
+        <w:t>-How do I transform the card into raw numbers to modify the player’s account value ?</w:t>
+      </w:r>
+    </w:p>
+    <w:p>
+      <w:pPr>
+        <w:rPr>
+          <w:color w:val="FF0000"/>
+          <w:lang w:val="en-US"/>
+        </w:rPr>
+      </w:pPr>
+      <w:r>
+        <w:rPr>
+          <w:color w:val="FF0000"/>
+          <w:lang w:val="en-US"/>
+        </w:rPr>
+        <w:t>-How do I make it appear on the board ?</w:t>
       </w:r>
     </w:p>
     <w:sectPr>
@@ -998,6 +1045,7 @@
     <w:lsdException w:name="HTML Sample" w:semiHidden="1" w:unhideWhenUsed="1"/>
     <w:lsdException w:name="HTML Typewriter" w:semiHidden="1" w:unhideWhenUsed="1"/>
     <w:lsdException w:name="HTML Variable" w:semiHidden="1" w:unhideWhenUsed="1"/>
+    <w:lsdException w:name="Normal Table" w:semiHidden="1" w:unhideWhenUsed="1"/>
     <w:lsdException w:name="annotation subject" w:semiHidden="1" w:unhideWhenUsed="1"/>
     <w:lsdException w:name="No List" w:semiHidden="1" w:unhideWhenUsed="1"/>
     <w:lsdException w:name="Outline List 1" w:semiHidden="1" w:unhideWhenUsed="1"/>
@@ -1043,9 +1091,11 @@
     <w:lsdException w:name="Table Subtle 1" w:semiHidden="1" w:unhideWhenUsed="1"/>
     <w:lsdException w:name="Table Subtle 2" w:semiHidden="1" w:unhideWhenUsed="1"/>
     <w:lsdException w:name="Table Web 1" w:semiHidden="1" w:unhideWhenUsed="1"/>
+    <w:lsdException w:name="Table Web 2" w:semiHidden="1" w:unhideWhenUsed="1"/>
     <w:lsdException w:name="Table Web 3" w:semiHidden="1" w:unhideWhenUsed="1"/>
     <w:lsdException w:name="Balloon Text" w:semiHidden="1" w:unhideWhenUsed="1"/>
     <w:lsdException w:name="Table Grid" w:uiPriority="39"/>
+    <w:lsdException w:name="Table Theme" w:semiHidden="1" w:unhideWhenUsed="1"/>
     <w:lsdException w:name="Placeholder Text" w:semiHidden="1"/>
     <w:lsdException w:name="No Spacing" w:uiPriority="1" w:qFormat="1"/>
     <w:lsdException w:name="Light Shading" w:uiPriority="60"/>

</xml_diff>

<commit_message>
finished whole events and started a counter for mails
</commit_message>
<xml_diff>
--- a/notes_Payday.docx
+++ b/notes_Payday.docx
@@ -245,13 +245,13 @@
           <w:numId w:val="1"/>
         </w:numPr>
         <w:rPr>
-          <w:color w:val="ED7D31" w:themeColor="accent2"/>
-          <w:lang w:val="en-US"/>
-        </w:rPr>
-      </w:pPr>
-      <w:r>
-        <w:rPr>
-          <w:color w:val="ED7D31" w:themeColor="accent2"/>
+          <w:color w:val="70AD47" w:themeColor="accent6"/>
+          <w:lang w:val="en-US"/>
+        </w:rPr>
+      </w:pPr>
+      <w:r>
+        <w:rPr>
+          <w:color w:val="70AD47" w:themeColor="accent6"/>
           <w:lang w:val="en-US"/>
         </w:rPr>
         <w:t>Event</w:t>
@@ -265,34 +265,34 @@
           <w:numId w:val="1"/>
         </w:numPr>
         <w:rPr>
-          <w:color w:val="ED7D31" w:themeColor="accent2"/>
-          <w:lang w:val="en-US"/>
-        </w:rPr>
-      </w:pPr>
-      <w:r>
-        <w:rPr>
-          <w:color w:val="ED7D31" w:themeColor="accent2"/>
+          <w:color w:val="70AD47" w:themeColor="accent6"/>
+          <w:lang w:val="en-US"/>
+        </w:rPr>
+      </w:pPr>
+      <w:r>
+        <w:rPr>
+          <w:color w:val="70AD47" w:themeColor="accent6"/>
           <w:lang w:val="en-US"/>
         </w:rPr>
         <w:t>Refresh the balance</w:t>
       </w:r>
       <w:r>
         <w:rPr>
-          <w:color w:val="ED7D31" w:themeColor="accent2"/>
+          <w:color w:val="70AD47" w:themeColor="accent6"/>
           <w:lang w:val="en-US"/>
         </w:rPr>
         <w:t xml:space="preserve"> (descrease or increase value)</w:t>
       </w:r>
       <w:r>
         <w:rPr>
-          <w:color w:val="ED7D31" w:themeColor="accent2"/>
+          <w:color w:val="70AD47" w:themeColor="accent6"/>
           <w:lang w:val="en-US"/>
         </w:rPr>
         <w:t xml:space="preserve"> </w:t>
       </w:r>
       <w:r>
         <w:rPr>
-          <w:color w:val="FF0000"/>
+          <w:color w:val="70AD47" w:themeColor="accent6"/>
           <w:sz w:val="18"/>
           <w:szCs w:val="18"/>
           <w:lang w:val="en-US"/>
@@ -308,32 +308,264 @@
           <w:numId w:val="1"/>
         </w:numPr>
         <w:rPr>
-          <w:color w:val="ED7D31" w:themeColor="accent2"/>
-          <w:lang w:val="en-US"/>
-        </w:rPr>
-      </w:pPr>
-      <w:r>
-        <w:rPr>
-          <w:color w:val="ED7D31" w:themeColor="accent2"/>
+          <w:color w:val="70AD47" w:themeColor="accent6"/>
+          <w:lang w:val="en-US"/>
+        </w:rPr>
+      </w:pPr>
+      <w:r>
+        <w:rPr>
+          <w:color w:val="70AD47" w:themeColor="accent6"/>
           <w:lang w:val="en-US"/>
         </w:rPr>
         <w:t>Refresh the cagnotte value if needed</w:t>
       </w:r>
       <w:r>
         <w:rPr>
-          <w:color w:val="ED7D31" w:themeColor="accent2"/>
+          <w:color w:val="70AD47" w:themeColor="accent6"/>
           <w:lang w:val="en-US"/>
         </w:rPr>
         <w:t xml:space="preserve"> </w:t>
       </w:r>
       <w:r>
         <w:rPr>
-          <w:color w:val="FF0000"/>
+          <w:color w:val="70AD47" w:themeColor="accent6"/>
           <w:sz w:val="18"/>
           <w:szCs w:val="18"/>
           <w:lang w:val="en-US"/>
         </w:rPr>
-        <w:t xml:space="preserve">(problem : set by default to </w:t>
+        <w:t>(problem : set by default to 10 by an automatically generated code at launch)</w:t>
+      </w:r>
+    </w:p>
+    <w:p>
+      <w:pPr>
+        <w:pStyle w:val="Paragraphedeliste"/>
+        <w:numPr>
+          <w:ilvl w:val="2"/>
+          <w:numId w:val="1"/>
+        </w:numPr>
+        <w:rPr>
+          <w:color w:val="70AD47" w:themeColor="accent6"/>
+          <w:sz w:val="28"/>
+          <w:szCs w:val="28"/>
+          <w:lang w:val="en-US"/>
+        </w:rPr>
+      </w:pPr>
+      <w:r>
+        <w:rPr>
+          <w:color w:val="70AD47" w:themeColor="accent6"/>
+          <w:lang w:val="en-US"/>
+        </w:rPr>
+        <w:t>The first player to throw a 6 wins the cagnotte</w:t>
+      </w:r>
+    </w:p>
+    <w:p>
+      <w:pPr>
+        <w:pStyle w:val="Paragraphedeliste"/>
+        <w:numPr>
+          <w:ilvl w:val="1"/>
+          <w:numId w:val="1"/>
+        </w:numPr>
+        <w:rPr>
+          <w:color w:val="ED7D31" w:themeColor="accent2"/>
+          <w:lang w:val="en-US"/>
+        </w:rPr>
+      </w:pPr>
+      <w:r>
+        <w:rPr>
+          <w:color w:val="ED7D31" w:themeColor="accent2"/>
+          <w:lang w:val="en-US"/>
+        </w:rPr>
+        <w:t>Acquisition</w:t>
+      </w:r>
+    </w:p>
+    <w:p>
+      <w:pPr>
+        <w:pStyle w:val="Paragraphedeliste"/>
+        <w:numPr>
+          <w:ilvl w:val="2"/>
+          <w:numId w:val="1"/>
+        </w:numPr>
+        <w:rPr>
+          <w:color w:val="ED7D31" w:themeColor="accent2"/>
+          <w:lang w:val="en-US"/>
+        </w:rPr>
+      </w:pPr>
+      <w:r>
+        <w:rPr>
+          <w:color w:val="ED7D31" w:themeColor="accent2"/>
+          <w:lang w:val="en-US"/>
+        </w:rPr>
+        <w:t>Pop a window to enter buy or decline (Scann</w:t>
+      </w:r>
+      <w:bookmarkStart w:id="0" w:name="_GoBack"/>
+      <w:bookmarkEnd w:id="0"/>
+      <w:r>
+        <w:rPr>
+          <w:color w:val="ED7D31" w:themeColor="accent2"/>
+          <w:lang w:val="en-US"/>
+        </w:rPr>
+        <w:t>er type)</w:t>
+      </w:r>
+      <w:r>
+        <w:rPr>
+          <w:color w:val="ED7D31" w:themeColor="accent2"/>
+          <w:lang w:val="en-US"/>
+        </w:rPr>
+        <w:t xml:space="preserve"> after the acquisition card is clicked</w:t>
+      </w:r>
+    </w:p>
+    <w:p>
+      <w:pPr>
+        <w:pStyle w:val="Paragraphedeliste"/>
+        <w:numPr>
+          <w:ilvl w:val="2"/>
+          <w:numId w:val="1"/>
+        </w:numPr>
+        <w:rPr>
+          <w:color w:val="ED7D31" w:themeColor="accent2"/>
+          <w:lang w:val="en-US"/>
+        </w:rPr>
+      </w:pPr>
+      <w:r>
+        <w:rPr>
+          <w:color w:val="ED7D31" w:themeColor="accent2"/>
+          <w:lang w:val="en-US"/>
+        </w:rPr>
+        <w:t>Refresh the account if needed</w:t>
+      </w:r>
+    </w:p>
+    <w:p>
+      <w:pPr>
+        <w:pStyle w:val="Paragraphedeliste"/>
+        <w:numPr>
+          <w:ilvl w:val="2"/>
+          <w:numId w:val="1"/>
+        </w:numPr>
+        <w:rPr>
+          <w:color w:val="ED7D31" w:themeColor="accent2"/>
+          <w:lang w:val="en-US"/>
+        </w:rPr>
+      </w:pPr>
+      <w:r>
+        <w:rPr>
+          <w:color w:val="ED7D31" w:themeColor="accent2"/>
+          <w:lang w:val="en-US"/>
+        </w:rPr>
+        <w:t>Propose a bank loan</w:t>
+      </w:r>
+    </w:p>
+    <w:p>
+      <w:pPr>
+        <w:pStyle w:val="Paragraphedeliste"/>
+        <w:numPr>
+          <w:ilvl w:val="1"/>
+          <w:numId w:val="1"/>
+        </w:numPr>
+        <w:rPr>
+          <w:color w:val="ED7D31" w:themeColor="accent2"/>
+          <w:lang w:val="en-US"/>
+        </w:rPr>
+      </w:pPr>
+      <w:r>
+        <w:rPr>
+          <w:color w:val="ED7D31" w:themeColor="accent2"/>
+          <w:lang w:val="en-US"/>
+        </w:rPr>
+        <w:t>Else</w:t>
+      </w:r>
+      <w:r>
+        <w:rPr>
+          <w:color w:val="ED7D31" w:themeColor="accent2"/>
+          <w:lang w:val="en-US"/>
+        </w:rPr>
+        <w:t xml:space="preserve"> (alarm, lotery, sell, shopping, party, bike race fees, birthday, dog)</w:t>
+      </w:r>
+    </w:p>
+    <w:p>
+      <w:pPr>
+        <w:pStyle w:val="Paragraphedeliste"/>
+        <w:numPr>
+          <w:ilvl w:val="2"/>
+          <w:numId w:val="1"/>
+        </w:numPr>
+        <w:rPr>
+          <w:color w:val="ED7D31" w:themeColor="accent2"/>
+          <w:lang w:val="en-US"/>
+        </w:rPr>
+      </w:pPr>
+      <w:r>
+        <w:rPr>
+          <w:color w:val="ED7D31" w:themeColor="accent2"/>
+          <w:lang w:val="en-US"/>
+        </w:rPr>
+        <w:t>Different action required</w:t>
+      </w:r>
+    </w:p>
+    <w:p>
+      <w:pPr>
+        <w:pStyle w:val="Paragraphedeliste"/>
+        <w:numPr>
+          <w:ilvl w:val="1"/>
+          <w:numId w:val="1"/>
+        </w:numPr>
+        <w:rPr>
+          <w:color w:val="ED7D31" w:themeColor="accent2"/>
+          <w:lang w:val="en-US"/>
+        </w:rPr>
+      </w:pPr>
+      <w:r>
+        <w:rPr>
+          <w:color w:val="ED7D31" w:themeColor="accent2"/>
+          <w:lang w:val="en-US"/>
+        </w:rPr>
+        <w:t>Nothing (Sundays)</w:t>
+      </w:r>
+    </w:p>
+    <w:p>
+      <w:pPr>
+        <w:pStyle w:val="Paragraphedeliste"/>
+        <w:numPr>
+          <w:ilvl w:val="1"/>
+          <w:numId w:val="1"/>
+        </w:numPr>
+        <w:rPr>
+          <w:color w:val="ED7D31" w:themeColor="accent2"/>
+          <w:lang w:val="en-US"/>
+        </w:rPr>
+      </w:pPr>
+      <w:r>
+        <w:rPr>
+          <w:color w:val="ED7D31" w:themeColor="accent2"/>
+          <w:lang w:val="en-US"/>
+        </w:rPr>
+        <w:t>Payday</w:t>
+      </w:r>
+    </w:p>
+    <w:p>
+      <w:pPr>
+        <w:pStyle w:val="Paragraphedeliste"/>
+        <w:numPr>
+          <w:ilvl w:val="2"/>
+          <w:numId w:val="1"/>
+        </w:numPr>
+        <w:rPr>
+          <w:color w:val="ED7D31" w:themeColor="accent2"/>
+          <w:lang w:val="en-US"/>
+        </w:rPr>
+      </w:pPr>
+      <w:r>
+        <w:rPr>
+          <w:color w:val="ED7D31" w:themeColor="accent2"/>
+          <w:lang w:val="en-US"/>
+        </w:rPr>
+        <w:t>PayDayFrame</w:t>
+      </w:r>
+      <w:r>
+        <w:rPr>
+          <w:color w:val="FF0000"/>
+          <w:lang w:val="en-US"/>
+        </w:rPr>
+        <w:t xml:space="preserve"> </w:t>
       </w:r>
       <w:r>
         <w:rPr>
@@ -342,225 +574,6 @@
           <w:szCs w:val="18"/>
           <w:lang w:val="en-US"/>
         </w:rPr>
-        <w:t>10</w:t>
-      </w:r>
-      <w:r>
-        <w:rPr>
-          <w:color w:val="FF0000"/>
-          <w:sz w:val="18"/>
-          <w:szCs w:val="18"/>
-          <w:lang w:val="en-US"/>
-        </w:rPr>
-        <w:t xml:space="preserve"> by an automatically generated code at launch)</w:t>
-      </w:r>
-    </w:p>
-    <w:p>
-      <w:pPr>
-        <w:pStyle w:val="Paragraphedeliste"/>
-        <w:numPr>
-          <w:ilvl w:val="1"/>
-          <w:numId w:val="1"/>
-        </w:numPr>
-        <w:rPr>
-          <w:color w:val="ED7D31" w:themeColor="accent2"/>
-          <w:lang w:val="en-US"/>
-        </w:rPr>
-      </w:pPr>
-      <w:r>
-        <w:rPr>
-          <w:color w:val="ED7D31" w:themeColor="accent2"/>
-          <w:lang w:val="en-US"/>
-        </w:rPr>
-        <w:t>Acquisition</w:t>
-      </w:r>
-    </w:p>
-    <w:p>
-      <w:pPr>
-        <w:pStyle w:val="Paragraphedeliste"/>
-        <w:numPr>
-          <w:ilvl w:val="2"/>
-          <w:numId w:val="1"/>
-        </w:numPr>
-        <w:rPr>
-          <w:color w:val="ED7D31" w:themeColor="accent2"/>
-          <w:lang w:val="en-US"/>
-        </w:rPr>
-      </w:pPr>
-      <w:r>
-        <w:rPr>
-          <w:color w:val="ED7D31" w:themeColor="accent2"/>
-          <w:lang w:val="en-US"/>
-        </w:rPr>
-        <w:t>Pop a window to enter buy or decline (Scanner type)</w:t>
-      </w:r>
-      <w:r>
-        <w:rPr>
-          <w:color w:val="ED7D31" w:themeColor="accent2"/>
-          <w:lang w:val="en-US"/>
-        </w:rPr>
-        <w:t xml:space="preserve"> after the acquisition card is clicked</w:t>
-      </w:r>
-    </w:p>
-    <w:p>
-      <w:pPr>
-        <w:pStyle w:val="Paragraphedeliste"/>
-        <w:numPr>
-          <w:ilvl w:val="2"/>
-          <w:numId w:val="1"/>
-        </w:numPr>
-        <w:rPr>
-          <w:color w:val="ED7D31" w:themeColor="accent2"/>
-          <w:lang w:val="en-US"/>
-        </w:rPr>
-      </w:pPr>
-      <w:r>
-        <w:rPr>
-          <w:color w:val="ED7D31" w:themeColor="accent2"/>
-          <w:lang w:val="en-US"/>
-        </w:rPr>
-        <w:t>Refresh the account if needed</w:t>
-      </w:r>
-    </w:p>
-    <w:p>
-      <w:pPr>
-        <w:pStyle w:val="Paragraphedeliste"/>
-        <w:numPr>
-          <w:ilvl w:val="2"/>
-          <w:numId w:val="1"/>
-        </w:numPr>
-        <w:rPr>
-          <w:color w:val="ED7D31" w:themeColor="accent2"/>
-          <w:lang w:val="en-US"/>
-        </w:rPr>
-      </w:pPr>
-      <w:r>
-        <w:rPr>
-          <w:color w:val="ED7D31" w:themeColor="accent2"/>
-          <w:lang w:val="en-US"/>
-        </w:rPr>
-        <w:t>Propose a bank loan</w:t>
-      </w:r>
-    </w:p>
-    <w:p>
-      <w:pPr>
-        <w:pStyle w:val="Paragraphedeliste"/>
-        <w:numPr>
-          <w:ilvl w:val="1"/>
-          <w:numId w:val="1"/>
-        </w:numPr>
-        <w:rPr>
-          <w:color w:val="ED7D31" w:themeColor="accent2"/>
-          <w:lang w:val="en-US"/>
-        </w:rPr>
-      </w:pPr>
-      <w:r>
-        <w:rPr>
-          <w:color w:val="ED7D31" w:themeColor="accent2"/>
-          <w:lang w:val="en-US"/>
-        </w:rPr>
-        <w:t>Else</w:t>
-      </w:r>
-      <w:r>
-        <w:rPr>
-          <w:color w:val="ED7D31" w:themeColor="accent2"/>
-          <w:lang w:val="en-US"/>
-        </w:rPr>
-        <w:t xml:space="preserve"> (alarm, lotery, sell, shopping, party, bike race fees, birthday, dog)</w:t>
-      </w:r>
-    </w:p>
-    <w:p>
-      <w:pPr>
-        <w:pStyle w:val="Paragraphedeliste"/>
-        <w:numPr>
-          <w:ilvl w:val="2"/>
-          <w:numId w:val="1"/>
-        </w:numPr>
-        <w:rPr>
-          <w:color w:val="ED7D31" w:themeColor="accent2"/>
-          <w:lang w:val="en-US"/>
-        </w:rPr>
-      </w:pPr>
-      <w:r>
-        <w:rPr>
-          <w:color w:val="ED7D31" w:themeColor="accent2"/>
-          <w:lang w:val="en-US"/>
-        </w:rPr>
-        <w:t>Different action required</w:t>
-      </w:r>
-    </w:p>
-    <w:p>
-      <w:pPr>
-        <w:pStyle w:val="Paragraphedeliste"/>
-        <w:numPr>
-          <w:ilvl w:val="1"/>
-          <w:numId w:val="1"/>
-        </w:numPr>
-        <w:rPr>
-          <w:color w:val="ED7D31" w:themeColor="accent2"/>
-          <w:lang w:val="en-US"/>
-        </w:rPr>
-      </w:pPr>
-      <w:r>
-        <w:rPr>
-          <w:color w:val="ED7D31" w:themeColor="accent2"/>
-          <w:lang w:val="en-US"/>
-        </w:rPr>
-        <w:t>Nothing (Sundays)</w:t>
-      </w:r>
-    </w:p>
-    <w:p>
-      <w:pPr>
-        <w:pStyle w:val="Paragraphedeliste"/>
-        <w:numPr>
-          <w:ilvl w:val="1"/>
-          <w:numId w:val="1"/>
-        </w:numPr>
-        <w:rPr>
-          <w:color w:val="ED7D31" w:themeColor="accent2"/>
-          <w:lang w:val="en-US"/>
-        </w:rPr>
-      </w:pPr>
-      <w:r>
-        <w:rPr>
-          <w:color w:val="ED7D31" w:themeColor="accent2"/>
-          <w:lang w:val="en-US"/>
-        </w:rPr>
-        <w:t>Payday</w:t>
-      </w:r>
-    </w:p>
-    <w:p>
-      <w:pPr>
-        <w:pStyle w:val="Paragraphedeliste"/>
-        <w:numPr>
-          <w:ilvl w:val="2"/>
-          <w:numId w:val="1"/>
-        </w:numPr>
-        <w:rPr>
-          <w:color w:val="ED7D31" w:themeColor="accent2"/>
-          <w:lang w:val="en-US"/>
-        </w:rPr>
-      </w:pPr>
-      <w:r>
-        <w:rPr>
-          <w:color w:val="ED7D31" w:themeColor="accent2"/>
-          <w:lang w:val="en-US"/>
-        </w:rPr>
-        <w:t>PayDayFrame</w:t>
-      </w:r>
-      <w:r>
-        <w:rPr>
-          <w:color w:val="FF0000"/>
-          <w:lang w:val="en-US"/>
-        </w:rPr>
-        <w:t xml:space="preserve"> </w:t>
-      </w:r>
-      <w:r>
-        <w:rPr>
-          <w:color w:val="FF0000"/>
-          <w:sz w:val="18"/>
-          <w:szCs w:val="18"/>
-          <w:lang w:val="en-US"/>
-        </w:rPr>
         <w:t>(problem 1 : when the payday window is closed, the game quits. //// problem 2 :</w:t>
       </w:r>
       <w:r>
@@ -629,8 +642,6 @@
           <w:lang w:val="en-US"/>
         </w:rPr>
       </w:pPr>
-      <w:bookmarkStart w:id="0" w:name="_GoBack"/>
-      <w:bookmarkEnd w:id="0"/>
     </w:p>
     <w:p>
       <w:pPr>

</xml_diff>

<commit_message>
Probably the last commit before the end
</commit_message>
<xml_diff>
--- a/notes_Payday.docx
+++ b/notes_Payday.docx
@@ -103,13 +103,13 @@
           <w:numId w:val="1"/>
         </w:numPr>
         <w:rPr>
-          <w:color w:val="ED7D31" w:themeColor="accent2"/>
-          <w:lang w:val="en-US"/>
-        </w:rPr>
-      </w:pPr>
-      <w:r>
-        <w:rPr>
-          <w:color w:val="ED7D31" w:themeColor="accent2"/>
+          <w:color w:val="A8D08D" w:themeColor="accent6" w:themeTint="99"/>
+          <w:lang w:val="en-US"/>
+        </w:rPr>
+      </w:pPr>
+      <w:r>
+        <w:rPr>
+          <w:color w:val="A8D08D" w:themeColor="accent6" w:themeTint="99"/>
           <w:lang w:val="en-US"/>
         </w:rPr>
         <w:t>Mail</w:t>
@@ -123,476 +123,471 @@
           <w:numId w:val="2"/>
         </w:numPr>
         <w:rPr>
-          <w:color w:val="ED7D31" w:themeColor="accent2"/>
-          <w:lang w:val="en-US"/>
-        </w:rPr>
-      </w:pPr>
-      <w:r>
-        <w:rPr>
-          <w:color w:val="ED7D31" w:themeColor="accent2"/>
+          <w:color w:val="A8D08D" w:themeColor="accent6" w:themeTint="99"/>
+          <w:lang w:val="en-US"/>
+        </w:rPr>
+      </w:pPr>
+      <w:r>
+        <w:rPr>
+          <w:color w:val="A8D08D" w:themeColor="accent6" w:themeTint="99"/>
           <w:lang w:val="en-US"/>
         </w:rPr>
         <w:t xml:space="preserve">Set the mail </w:t>
       </w:r>
       <w:r>
         <w:rPr>
-          <w:color w:val="ED7D31" w:themeColor="accent2"/>
+          <w:color w:val="A8D08D" w:themeColor="accent6" w:themeTint="99"/>
           <w:lang w:val="en-US"/>
         </w:rPr>
         <w:t xml:space="preserve">counter </w:t>
       </w:r>
       <w:r>
         <w:rPr>
-          <w:color w:val="ED7D31" w:themeColor="accent2"/>
+          <w:color w:val="A8D08D" w:themeColor="accent6" w:themeTint="99"/>
           <w:lang w:val="en-US"/>
         </w:rPr>
         <w:t>to += given number</w:t>
       </w:r>
       <w:r>
         <w:rPr>
-          <w:color w:val="ED7D31" w:themeColor="accent2"/>
+          <w:color w:val="A8D08D" w:themeColor="accent6" w:themeTint="99"/>
           <w:lang w:val="en-US"/>
         </w:rPr>
         <w:t xml:space="preserve"> till payday  </w:t>
       </w:r>
       <w:r>
         <w:rPr>
-          <w:color w:val="FF0000"/>
+          <w:color w:val="A8D08D" w:themeColor="accent6" w:themeTint="99"/>
           <w:sz w:val="18"/>
           <w:szCs w:val="18"/>
           <w:lang w:val="en-US"/>
         </w:rPr>
-        <w:t>(problem</w:t>
-      </w:r>
-      <w:r>
-        <w:rPr>
-          <w:color w:val="FF0000"/>
+        <w:t>(problem 1 : set by default to 0 by an automatically generated code at launch</w:t>
+      </w:r>
+      <w:r>
+        <w:rPr>
+          <w:color w:val="A8D08D" w:themeColor="accent6" w:themeTint="99"/>
           <w:sz w:val="18"/>
           <w:szCs w:val="18"/>
           <w:lang w:val="en-US"/>
         </w:rPr>
-        <w:t xml:space="preserve"> 1</w:t>
-      </w:r>
-      <w:r>
-        <w:rPr>
-          <w:color w:val="FF0000"/>
+        <w:t xml:space="preserve"> line 900</w:t>
+      </w:r>
+      <w:r>
+        <w:rPr>
+          <w:color w:val="A8D08D" w:themeColor="accent6" w:themeTint="99"/>
           <w:sz w:val="18"/>
           <w:szCs w:val="18"/>
           <w:lang w:val="en-US"/>
         </w:rPr>
-        <w:t xml:space="preserve"> : set by default to 0 by an automatically generated code at launch</w:t>
-      </w:r>
-      <w:r>
-        <w:rPr>
-          <w:color w:val="FF0000"/>
+        <w:t xml:space="preserve"> //// problem 2 : the mail button on the jboard is useless</w:t>
+      </w:r>
+      <w:r>
+        <w:rPr>
+          <w:color w:val="A8D08D" w:themeColor="accent6" w:themeTint="99"/>
           <w:sz w:val="18"/>
           <w:szCs w:val="18"/>
           <w:lang w:val="en-US"/>
         </w:rPr>
-        <w:t xml:space="preserve"> line 900</w:t>
-      </w:r>
-      <w:r>
-        <w:rPr>
-          <w:color w:val="FF0000"/>
+        <w:t>, we only have to use the “pay/collect” button in the paydayframe</w:t>
+      </w:r>
+      <w:r>
+        <w:rPr>
+          <w:color w:val="A8D08D" w:themeColor="accent6" w:themeTint="99"/>
           <w:sz w:val="18"/>
           <w:szCs w:val="18"/>
           <w:lang w:val="en-US"/>
         </w:rPr>
-        <w:t xml:space="preserve"> //// </w:t>
-      </w:r>
-      <w:r>
-        <w:rPr>
-          <w:color w:val="FF0000"/>
+        <w:t>)</w:t>
+      </w:r>
+    </w:p>
+    <w:p>
+      <w:pPr>
+        <w:pStyle w:val="Paragraphedeliste"/>
+        <w:numPr>
+          <w:ilvl w:val="1"/>
+          <w:numId w:val="1"/>
+        </w:numPr>
+        <w:rPr>
+          <w:color w:val="70AD47" w:themeColor="accent6"/>
+          <w:lang w:val="en-US"/>
+        </w:rPr>
+      </w:pPr>
+      <w:r>
+        <w:rPr>
+          <w:color w:val="70AD47" w:themeColor="accent6"/>
+          <w:lang w:val="en-US"/>
+        </w:rPr>
+        <w:t>Event</w:t>
+      </w:r>
+    </w:p>
+    <w:p>
+      <w:pPr>
+        <w:pStyle w:val="Paragraphedeliste"/>
+        <w:numPr>
+          <w:ilvl w:val="2"/>
+          <w:numId w:val="1"/>
+        </w:numPr>
+        <w:rPr>
+          <w:color w:val="70AD47" w:themeColor="accent6"/>
+          <w:lang w:val="en-US"/>
+        </w:rPr>
+      </w:pPr>
+      <w:r>
+        <w:rPr>
+          <w:color w:val="70AD47" w:themeColor="accent6"/>
+          <w:lang w:val="en-US"/>
+        </w:rPr>
+        <w:t>Refresh the balance</w:t>
+      </w:r>
+      <w:r>
+        <w:rPr>
+          <w:color w:val="70AD47" w:themeColor="accent6"/>
+          <w:lang w:val="en-US"/>
+        </w:rPr>
+        <w:t xml:space="preserve"> (descrease or increase value)</w:t>
+      </w:r>
+      <w:r>
+        <w:rPr>
+          <w:color w:val="70AD47" w:themeColor="accent6"/>
+          <w:lang w:val="en-US"/>
+        </w:rPr>
+        <w:t xml:space="preserve"> </w:t>
+      </w:r>
+      <w:r>
+        <w:rPr>
+          <w:color w:val="70AD47" w:themeColor="accent6"/>
           <w:sz w:val="18"/>
           <w:szCs w:val="18"/>
           <w:lang w:val="en-US"/>
         </w:rPr>
-        <w:t>problem</w:t>
-      </w:r>
-      <w:r>
-        <w:rPr>
-          <w:color w:val="FF0000"/>
+        <w:t>(problem : set by default to 0 by an automatically generated code at launch)</w:t>
+      </w:r>
+    </w:p>
+    <w:p>
+      <w:pPr>
+        <w:pStyle w:val="Paragraphedeliste"/>
+        <w:numPr>
+          <w:ilvl w:val="2"/>
+          <w:numId w:val="1"/>
+        </w:numPr>
+        <w:rPr>
+          <w:color w:val="70AD47" w:themeColor="accent6"/>
+          <w:lang w:val="en-US"/>
+        </w:rPr>
+      </w:pPr>
+      <w:r>
+        <w:rPr>
+          <w:color w:val="70AD47" w:themeColor="accent6"/>
+          <w:lang w:val="en-US"/>
+        </w:rPr>
+        <w:t>Refresh the cagnotte value if needed</w:t>
+      </w:r>
+      <w:r>
+        <w:rPr>
+          <w:color w:val="70AD47" w:themeColor="accent6"/>
+          <w:lang w:val="en-US"/>
+        </w:rPr>
+        <w:t xml:space="preserve"> </w:t>
+      </w:r>
+      <w:r>
+        <w:rPr>
+          <w:color w:val="70AD47" w:themeColor="accent6"/>
           <w:sz w:val="18"/>
           <w:szCs w:val="18"/>
           <w:lang w:val="en-US"/>
         </w:rPr>
-        <w:t xml:space="preserve"> 2 : the mail button on the jboard is useless</w:t>
-      </w:r>
-      <w:r>
-        <w:rPr>
-          <w:color w:val="FF0000"/>
+        <w:t>(problem : set by default to 10 by an automatically generated code at launch)</w:t>
+      </w:r>
+    </w:p>
+    <w:p>
+      <w:pPr>
+        <w:pStyle w:val="Paragraphedeliste"/>
+        <w:numPr>
+          <w:ilvl w:val="2"/>
+          <w:numId w:val="1"/>
+        </w:numPr>
+        <w:rPr>
+          <w:color w:val="70AD47" w:themeColor="accent6"/>
+          <w:sz w:val="28"/>
+          <w:szCs w:val="28"/>
+          <w:lang w:val="en-US"/>
+        </w:rPr>
+      </w:pPr>
+      <w:r>
+        <w:rPr>
+          <w:color w:val="70AD47" w:themeColor="accent6"/>
+          <w:lang w:val="en-US"/>
+        </w:rPr>
+        <w:t>The first player to throw a 6 wins the cagnotte</w:t>
+      </w:r>
+    </w:p>
+    <w:p>
+      <w:pPr>
+        <w:pStyle w:val="Paragraphedeliste"/>
+        <w:numPr>
+          <w:ilvl w:val="1"/>
+          <w:numId w:val="1"/>
+        </w:numPr>
+        <w:rPr>
+          <w:color w:val="ED7D31" w:themeColor="accent2"/>
+          <w:lang w:val="en-US"/>
+        </w:rPr>
+      </w:pPr>
+      <w:r>
+        <w:rPr>
+          <w:color w:val="ED7D31" w:themeColor="accent2"/>
+          <w:lang w:val="en-US"/>
+        </w:rPr>
+        <w:t>Acquisition</w:t>
+      </w:r>
+    </w:p>
+    <w:p>
+      <w:pPr>
+        <w:pStyle w:val="Paragraphedeliste"/>
+        <w:numPr>
+          <w:ilvl w:val="2"/>
+          <w:numId w:val="1"/>
+        </w:numPr>
+        <w:rPr>
+          <w:color w:val="ED7D31" w:themeColor="accent2"/>
+          <w:lang w:val="en-US"/>
+        </w:rPr>
+      </w:pPr>
+      <w:r>
+        <w:rPr>
+          <w:color w:val="ED7D31" w:themeColor="accent2"/>
+          <w:lang w:val="en-US"/>
+        </w:rPr>
+        <w:t>Pop a window to enter buy or decline (Scanner type)</w:t>
+      </w:r>
+      <w:r>
+        <w:rPr>
+          <w:color w:val="ED7D31" w:themeColor="accent2"/>
+          <w:lang w:val="en-US"/>
+        </w:rPr>
+        <w:t xml:space="preserve"> after the acquisition card is clicked</w:t>
+      </w:r>
+    </w:p>
+    <w:p>
+      <w:pPr>
+        <w:pStyle w:val="Paragraphedeliste"/>
+        <w:numPr>
+          <w:ilvl w:val="2"/>
+          <w:numId w:val="1"/>
+        </w:numPr>
+        <w:rPr>
+          <w:color w:val="ED7D31" w:themeColor="accent2"/>
+          <w:lang w:val="en-US"/>
+        </w:rPr>
+      </w:pPr>
+      <w:r>
+        <w:rPr>
+          <w:color w:val="ED7D31" w:themeColor="accent2"/>
+          <w:lang w:val="en-US"/>
+        </w:rPr>
+        <w:t>Refresh the account if needed</w:t>
+      </w:r>
+    </w:p>
+    <w:p>
+      <w:pPr>
+        <w:pStyle w:val="Paragraphedeliste"/>
+        <w:numPr>
+          <w:ilvl w:val="2"/>
+          <w:numId w:val="1"/>
+        </w:numPr>
+        <w:rPr>
+          <w:color w:val="ED7D31" w:themeColor="accent2"/>
+          <w:lang w:val="en-US"/>
+        </w:rPr>
+      </w:pPr>
+      <w:r>
+        <w:rPr>
+          <w:color w:val="ED7D31" w:themeColor="accent2"/>
+          <w:lang w:val="en-US"/>
+        </w:rPr>
+        <w:t>Propose a bank loan</w:t>
+      </w:r>
+    </w:p>
+    <w:p>
+      <w:pPr>
+        <w:pStyle w:val="Paragraphedeliste"/>
+        <w:numPr>
+          <w:ilvl w:val="1"/>
+          <w:numId w:val="1"/>
+        </w:numPr>
+        <w:rPr>
+          <w:color w:val="ED7D31" w:themeColor="accent2"/>
+          <w:lang w:val="en-US"/>
+        </w:rPr>
+      </w:pPr>
+      <w:r>
+        <w:rPr>
+          <w:color w:val="ED7D31" w:themeColor="accent2"/>
+          <w:lang w:val="en-US"/>
+        </w:rPr>
+        <w:t>Else</w:t>
+      </w:r>
+      <w:r>
+        <w:rPr>
+          <w:color w:val="ED7D31" w:themeColor="accent2"/>
+          <w:lang w:val="en-US"/>
+        </w:rPr>
+        <w:t xml:space="preserve"> (</w:t>
+      </w:r>
+      <w:r>
+        <w:rPr>
+          <w:color w:val="ED7D31" w:themeColor="accent2"/>
+          <w:lang w:val="en-US"/>
+        </w:rPr>
+        <w:t>Hour change</w:t>
+      </w:r>
+      <w:r>
+        <w:rPr>
+          <w:color w:val="ED7D31" w:themeColor="accent2"/>
+          <w:lang w:val="en-US"/>
+        </w:rPr>
+        <w:t>, lotery, sell</w:t>
+      </w:r>
+      <w:r>
+        <w:rPr>
+          <w:color w:val="A8D08D" w:themeColor="accent6" w:themeTint="99"/>
+          <w:lang w:val="en-US"/>
+        </w:rPr>
+        <w:t xml:space="preserve">, shopping, </w:t>
+      </w:r>
+      <w:r>
+        <w:rPr>
+          <w:color w:val="A8D08D" w:themeColor="accent6" w:themeTint="99"/>
+          <w:lang w:val="en-US"/>
+        </w:rPr>
+        <w:t>family day out</w:t>
+      </w:r>
+      <w:r>
+        <w:rPr>
+          <w:color w:val="A8D08D" w:themeColor="accent6" w:themeTint="99"/>
+          <w:lang w:val="en-US"/>
+        </w:rPr>
+        <w:t>,</w:t>
+      </w:r>
+      <w:r>
+        <w:rPr>
+          <w:color w:val="A8D08D" w:themeColor="accent6" w:themeTint="99"/>
+          <w:lang w:val="en-US"/>
+        </w:rPr>
+        <w:t xml:space="preserve"> DIY,</w:t>
+      </w:r>
+      <w:r>
+        <w:rPr>
+          <w:color w:val="A8D08D" w:themeColor="accent6" w:themeTint="99"/>
+          <w:lang w:val="en-US"/>
+        </w:rPr>
+        <w:t xml:space="preserve"> bike race fees, birthday, dog)</w:t>
+      </w:r>
+    </w:p>
+    <w:p>
+      <w:pPr>
+        <w:pStyle w:val="Paragraphedeliste"/>
+        <w:numPr>
+          <w:ilvl w:val="2"/>
+          <w:numId w:val="1"/>
+        </w:numPr>
+        <w:rPr>
+          <w:color w:val="ED7D31" w:themeColor="accent2"/>
+          <w:lang w:val="en-US"/>
+        </w:rPr>
+      </w:pPr>
+      <w:r>
+        <w:rPr>
+          <w:color w:val="ED7D31" w:themeColor="accent2"/>
+          <w:lang w:val="en-US"/>
+        </w:rPr>
+        <w:t>Different action required</w:t>
+      </w:r>
+    </w:p>
+    <w:p>
+      <w:pPr>
+        <w:pStyle w:val="Paragraphedeliste"/>
+        <w:numPr>
+          <w:ilvl w:val="1"/>
+          <w:numId w:val="1"/>
+        </w:numPr>
+        <w:rPr>
+          <w:color w:val="A8D08D" w:themeColor="accent6" w:themeTint="99"/>
+          <w:lang w:val="en-US"/>
+        </w:rPr>
+      </w:pPr>
+      <w:r>
+        <w:rPr>
+          <w:color w:val="A8D08D" w:themeColor="accent6" w:themeTint="99"/>
+          <w:lang w:val="en-US"/>
+        </w:rPr>
+        <w:t>Nothing (Sundays)</w:t>
+      </w:r>
+    </w:p>
+    <w:p>
+      <w:pPr>
+        <w:pStyle w:val="Paragraphedeliste"/>
+        <w:numPr>
+          <w:ilvl w:val="1"/>
+          <w:numId w:val="1"/>
+        </w:numPr>
+        <w:rPr>
+          <w:color w:val="A8D08D" w:themeColor="accent6" w:themeTint="99"/>
+          <w:lang w:val="en-US"/>
+        </w:rPr>
+      </w:pPr>
+      <w:r>
+        <w:rPr>
+          <w:color w:val="A8D08D" w:themeColor="accent6" w:themeTint="99"/>
+          <w:lang w:val="en-US"/>
+        </w:rPr>
+        <w:t>Payday</w:t>
+      </w:r>
+    </w:p>
+    <w:p>
+      <w:pPr>
+        <w:pStyle w:val="Paragraphedeliste"/>
+        <w:numPr>
+          <w:ilvl w:val="2"/>
+          <w:numId w:val="1"/>
+        </w:numPr>
+        <w:rPr>
+          <w:color w:val="A8D08D" w:themeColor="accent6" w:themeTint="99"/>
+          <w:lang w:val="en-US"/>
+        </w:rPr>
+      </w:pPr>
+      <w:r>
+        <w:rPr>
+          <w:color w:val="A8D08D" w:themeColor="accent6" w:themeTint="99"/>
+          <w:lang w:val="en-US"/>
+        </w:rPr>
+        <w:t>PayDayFrame</w:t>
+      </w:r>
+      <w:r>
+        <w:rPr>
+          <w:color w:val="A8D08D" w:themeColor="accent6" w:themeTint="99"/>
+          <w:lang w:val="en-US"/>
+        </w:rPr>
+        <w:t xml:space="preserve"> </w:t>
+      </w:r>
+      <w:r>
+        <w:rPr>
+          <w:color w:val="A8D08D" w:themeColor="accent6" w:themeTint="99"/>
           <w:sz w:val="18"/>
           <w:szCs w:val="18"/>
           <w:lang w:val="en-US"/>
         </w:rPr>
-        <w:t>, we only have to use the “pay/collect” button in the paydayframe</w:t>
-      </w:r>
-      <w:r>
-        <w:rPr>
-          <w:color w:val="FF0000"/>
-          <w:sz w:val="18"/>
-          <w:szCs w:val="18"/>
-          <w:lang w:val="en-US"/>
-        </w:rPr>
-        <w:t>)</w:t>
-      </w:r>
-    </w:p>
-    <w:p>
-      <w:pPr>
-        <w:pStyle w:val="Paragraphedeliste"/>
-        <w:numPr>
-          <w:ilvl w:val="1"/>
-          <w:numId w:val="1"/>
-        </w:numPr>
-        <w:rPr>
-          <w:color w:val="70AD47" w:themeColor="accent6"/>
-          <w:lang w:val="en-US"/>
-        </w:rPr>
-      </w:pPr>
-      <w:r>
-        <w:rPr>
-          <w:color w:val="70AD47" w:themeColor="accent6"/>
-          <w:lang w:val="en-US"/>
-        </w:rPr>
-        <w:t>Event</w:t>
-      </w:r>
-    </w:p>
-    <w:p>
-      <w:pPr>
-        <w:pStyle w:val="Paragraphedeliste"/>
-        <w:numPr>
-          <w:ilvl w:val="2"/>
-          <w:numId w:val="1"/>
-        </w:numPr>
-        <w:rPr>
-          <w:color w:val="70AD47" w:themeColor="accent6"/>
-          <w:lang w:val="en-US"/>
-        </w:rPr>
-      </w:pPr>
-      <w:r>
-        <w:rPr>
-          <w:color w:val="70AD47" w:themeColor="accent6"/>
-          <w:lang w:val="en-US"/>
-        </w:rPr>
-        <w:t>Refresh the balance</w:t>
-      </w:r>
-      <w:r>
-        <w:rPr>
-          <w:color w:val="70AD47" w:themeColor="accent6"/>
-          <w:lang w:val="en-US"/>
-        </w:rPr>
-        <w:t xml:space="preserve"> (descrease or increase value)</w:t>
-      </w:r>
-      <w:r>
-        <w:rPr>
-          <w:color w:val="70AD47" w:themeColor="accent6"/>
-          <w:lang w:val="en-US"/>
-        </w:rPr>
-        <w:t xml:space="preserve"> </w:t>
-      </w:r>
-      <w:r>
-        <w:rPr>
-          <w:color w:val="70AD47" w:themeColor="accent6"/>
-          <w:sz w:val="18"/>
-          <w:szCs w:val="18"/>
-          <w:lang w:val="en-US"/>
-        </w:rPr>
-        <w:t>(problem : set by default to 0 by an automatically generated code at launch)</w:t>
-      </w:r>
-    </w:p>
-    <w:p>
-      <w:pPr>
-        <w:pStyle w:val="Paragraphedeliste"/>
-        <w:numPr>
-          <w:ilvl w:val="2"/>
-          <w:numId w:val="1"/>
-        </w:numPr>
-        <w:rPr>
-          <w:color w:val="70AD47" w:themeColor="accent6"/>
-          <w:lang w:val="en-US"/>
-        </w:rPr>
-      </w:pPr>
-      <w:r>
-        <w:rPr>
-          <w:color w:val="70AD47" w:themeColor="accent6"/>
-          <w:lang w:val="en-US"/>
-        </w:rPr>
-        <w:t>Refresh the cagnotte value if needed</w:t>
-      </w:r>
-      <w:r>
-        <w:rPr>
-          <w:color w:val="70AD47" w:themeColor="accent6"/>
-          <w:lang w:val="en-US"/>
-        </w:rPr>
-        <w:t xml:space="preserve"> </w:t>
-      </w:r>
-      <w:r>
-        <w:rPr>
-          <w:color w:val="70AD47" w:themeColor="accent6"/>
-          <w:sz w:val="18"/>
-          <w:szCs w:val="18"/>
-          <w:lang w:val="en-US"/>
-        </w:rPr>
-        <w:t>(problem : set by default to 10 by an automatically generated code at launch)</w:t>
-      </w:r>
-    </w:p>
-    <w:p>
-      <w:pPr>
-        <w:pStyle w:val="Paragraphedeliste"/>
-        <w:numPr>
-          <w:ilvl w:val="2"/>
-          <w:numId w:val="1"/>
-        </w:numPr>
-        <w:rPr>
-          <w:color w:val="70AD47" w:themeColor="accent6"/>
-          <w:sz w:val="28"/>
-          <w:szCs w:val="28"/>
-          <w:lang w:val="en-US"/>
-        </w:rPr>
-      </w:pPr>
-      <w:r>
-        <w:rPr>
-          <w:color w:val="70AD47" w:themeColor="accent6"/>
-          <w:lang w:val="en-US"/>
-        </w:rPr>
-        <w:t>The first player to throw a 6 wins the cagnotte</w:t>
-      </w:r>
-    </w:p>
-    <w:p>
-      <w:pPr>
-        <w:pStyle w:val="Paragraphedeliste"/>
-        <w:numPr>
-          <w:ilvl w:val="1"/>
-          <w:numId w:val="1"/>
-        </w:numPr>
-        <w:rPr>
-          <w:color w:val="ED7D31" w:themeColor="accent2"/>
-          <w:lang w:val="en-US"/>
-        </w:rPr>
-      </w:pPr>
-      <w:r>
-        <w:rPr>
-          <w:color w:val="ED7D31" w:themeColor="accent2"/>
-          <w:lang w:val="en-US"/>
-        </w:rPr>
-        <w:t>Acquisition</w:t>
-      </w:r>
-    </w:p>
-    <w:p>
-      <w:pPr>
-        <w:pStyle w:val="Paragraphedeliste"/>
-        <w:numPr>
-          <w:ilvl w:val="2"/>
-          <w:numId w:val="1"/>
-        </w:numPr>
-        <w:rPr>
-          <w:color w:val="ED7D31" w:themeColor="accent2"/>
-          <w:lang w:val="en-US"/>
-        </w:rPr>
-      </w:pPr>
-      <w:r>
-        <w:rPr>
-          <w:color w:val="ED7D31" w:themeColor="accent2"/>
-          <w:lang w:val="en-US"/>
-        </w:rPr>
-        <w:t>Pop a window to enter buy or decline (Scann</w:t>
-      </w:r>
-      <w:bookmarkStart w:id="0" w:name="_GoBack"/>
-      <w:bookmarkEnd w:id="0"/>
-      <w:r>
-        <w:rPr>
-          <w:color w:val="ED7D31" w:themeColor="accent2"/>
-          <w:lang w:val="en-US"/>
-        </w:rPr>
-        <w:t>er type)</w:t>
-      </w:r>
-      <w:r>
-        <w:rPr>
-          <w:color w:val="ED7D31" w:themeColor="accent2"/>
-          <w:lang w:val="en-US"/>
-        </w:rPr>
-        <w:t xml:space="preserve"> after the acquisition card is clicked</w:t>
-      </w:r>
-    </w:p>
-    <w:p>
-      <w:pPr>
-        <w:pStyle w:val="Paragraphedeliste"/>
-        <w:numPr>
-          <w:ilvl w:val="2"/>
-          <w:numId w:val="1"/>
-        </w:numPr>
-        <w:rPr>
-          <w:color w:val="ED7D31" w:themeColor="accent2"/>
-          <w:lang w:val="en-US"/>
-        </w:rPr>
-      </w:pPr>
-      <w:r>
-        <w:rPr>
-          <w:color w:val="ED7D31" w:themeColor="accent2"/>
-          <w:lang w:val="en-US"/>
-        </w:rPr>
-        <w:t>Refresh the account if needed</w:t>
-      </w:r>
-    </w:p>
-    <w:p>
-      <w:pPr>
-        <w:pStyle w:val="Paragraphedeliste"/>
-        <w:numPr>
-          <w:ilvl w:val="2"/>
-          <w:numId w:val="1"/>
-        </w:numPr>
-        <w:rPr>
-          <w:color w:val="ED7D31" w:themeColor="accent2"/>
-          <w:lang w:val="en-US"/>
-        </w:rPr>
-      </w:pPr>
-      <w:r>
-        <w:rPr>
-          <w:color w:val="ED7D31" w:themeColor="accent2"/>
-          <w:lang w:val="en-US"/>
-        </w:rPr>
-        <w:t>Propose a bank loan</w:t>
-      </w:r>
-    </w:p>
-    <w:p>
-      <w:pPr>
-        <w:pStyle w:val="Paragraphedeliste"/>
-        <w:numPr>
-          <w:ilvl w:val="1"/>
-          <w:numId w:val="1"/>
-        </w:numPr>
-        <w:rPr>
-          <w:color w:val="ED7D31" w:themeColor="accent2"/>
-          <w:lang w:val="en-US"/>
-        </w:rPr>
-      </w:pPr>
-      <w:r>
-        <w:rPr>
-          <w:color w:val="ED7D31" w:themeColor="accent2"/>
-          <w:lang w:val="en-US"/>
-        </w:rPr>
-        <w:t>Else</w:t>
-      </w:r>
-      <w:r>
-        <w:rPr>
-          <w:color w:val="ED7D31" w:themeColor="accent2"/>
-          <w:lang w:val="en-US"/>
-        </w:rPr>
-        <w:t xml:space="preserve"> (alarm, lotery, sell, shopping, party, bike race fees, birthday, dog)</w:t>
-      </w:r>
-    </w:p>
-    <w:p>
-      <w:pPr>
-        <w:pStyle w:val="Paragraphedeliste"/>
-        <w:numPr>
-          <w:ilvl w:val="2"/>
-          <w:numId w:val="1"/>
-        </w:numPr>
-        <w:rPr>
-          <w:color w:val="ED7D31" w:themeColor="accent2"/>
-          <w:lang w:val="en-US"/>
-        </w:rPr>
-      </w:pPr>
-      <w:r>
-        <w:rPr>
-          <w:color w:val="ED7D31" w:themeColor="accent2"/>
-          <w:lang w:val="en-US"/>
-        </w:rPr>
-        <w:t>Different action required</w:t>
-      </w:r>
-    </w:p>
-    <w:p>
-      <w:pPr>
-        <w:pStyle w:val="Paragraphedeliste"/>
-        <w:numPr>
-          <w:ilvl w:val="1"/>
-          <w:numId w:val="1"/>
-        </w:numPr>
-        <w:rPr>
-          <w:color w:val="ED7D31" w:themeColor="accent2"/>
-          <w:lang w:val="en-US"/>
-        </w:rPr>
-      </w:pPr>
-      <w:r>
-        <w:rPr>
-          <w:color w:val="ED7D31" w:themeColor="accent2"/>
-          <w:lang w:val="en-US"/>
-        </w:rPr>
-        <w:t>Nothing (Sundays)</w:t>
-      </w:r>
-    </w:p>
-    <w:p>
-      <w:pPr>
-        <w:pStyle w:val="Paragraphedeliste"/>
-        <w:numPr>
-          <w:ilvl w:val="1"/>
-          <w:numId w:val="1"/>
-        </w:numPr>
-        <w:rPr>
-          <w:color w:val="ED7D31" w:themeColor="accent2"/>
-          <w:lang w:val="en-US"/>
-        </w:rPr>
-      </w:pPr>
-      <w:r>
-        <w:rPr>
-          <w:color w:val="ED7D31" w:themeColor="accent2"/>
-          <w:lang w:val="en-US"/>
-        </w:rPr>
-        <w:t>Payday</w:t>
-      </w:r>
-    </w:p>
-    <w:p>
-      <w:pPr>
-        <w:pStyle w:val="Paragraphedeliste"/>
-        <w:numPr>
-          <w:ilvl w:val="2"/>
-          <w:numId w:val="1"/>
-        </w:numPr>
-        <w:rPr>
-          <w:color w:val="ED7D31" w:themeColor="accent2"/>
-          <w:lang w:val="en-US"/>
-        </w:rPr>
-      </w:pPr>
-      <w:r>
-        <w:rPr>
-          <w:color w:val="ED7D31" w:themeColor="accent2"/>
-          <w:lang w:val="en-US"/>
-        </w:rPr>
-        <w:t>PayDayFrame</w:t>
-      </w:r>
-      <w:r>
-        <w:rPr>
-          <w:color w:val="FF0000"/>
-          <w:lang w:val="en-US"/>
-        </w:rPr>
-        <w:t xml:space="preserve"> </w:t>
-      </w:r>
-      <w:r>
-        <w:rPr>
-          <w:color w:val="FF0000"/>
-          <w:sz w:val="18"/>
-          <w:szCs w:val="18"/>
-          <w:lang w:val="en-US"/>
-        </w:rPr>
         <w:t>(problem 1 : when the payday window is closed, the game quits. //// problem 2 :</w:t>
       </w:r>
       <w:r>
         <w:rPr>
-          <w:color w:val="FF0000"/>
+          <w:color w:val="A8D08D" w:themeColor="accent6" w:themeTint="99"/>
           <w:sz w:val="20"/>
           <w:szCs w:val="20"/>
           <w:lang w:val="en-US"/>
         </w:rPr>
-        <w:t xml:space="preserve"> </w:t>
-      </w:r>
-      <w:r>
-        <w:rPr>
-          <w:color w:val="FF0000"/>
-          <w:sz w:val="20"/>
-          <w:szCs w:val="20"/>
-          <w:lang w:val="en-US"/>
-        </w:rPr>
-        <w:t>the player’s name is not displayed)</w:t>
+        <w:t xml:space="preserve"> the player’s name is not displayed)</w:t>
       </w:r>
     </w:p>
     <w:p>
@@ -603,13 +598,13 @@
           <w:numId w:val="1"/>
         </w:numPr>
         <w:rPr>
-          <w:color w:val="ED7D31" w:themeColor="accent2"/>
-          <w:lang w:val="en-US"/>
-        </w:rPr>
-      </w:pPr>
-      <w:r>
-        <w:rPr>
-          <w:color w:val="ED7D31" w:themeColor="accent2"/>
+          <w:color w:val="A8D08D" w:themeColor="accent6" w:themeTint="99"/>
+          <w:lang w:val="en-US"/>
+        </w:rPr>
+      </w:pPr>
+      <w:r>
+        <w:rPr>
+          <w:color w:val="A8D08D" w:themeColor="accent6" w:themeTint="99"/>
           <w:lang w:val="en-US"/>
         </w:rPr>
         <w:t>Refresh the balance</w:t>
@@ -623,13 +618,13 @@
           <w:numId w:val="1"/>
         </w:numPr>
         <w:rPr>
-          <w:color w:val="ED7D31" w:themeColor="accent2"/>
-          <w:lang w:val="en-US"/>
-        </w:rPr>
-      </w:pPr>
-      <w:r>
-        <w:rPr>
-          <w:color w:val="ED7D31" w:themeColor="accent2"/>
+          <w:color w:val="A8D08D" w:themeColor="accent6" w:themeTint="99"/>
+          <w:lang w:val="en-US"/>
+        </w:rPr>
+      </w:pPr>
+      <w:r>
+        <w:rPr>
+          <w:color w:val="A8D08D" w:themeColor="accent6" w:themeTint="99"/>
           <w:lang w:val="en-US"/>
         </w:rPr>
         <w:t>Refresh number of mails</w:t>
@@ -669,25 +664,9 @@
     <w:p>
       <w:pPr>
         <w:rPr>
-          <w:color w:val="FF0000"/>
-          <w:lang w:val="en-US"/>
-        </w:rPr>
-      </w:pPr>
-      <w:r>
-        <w:rPr>
-          <w:color w:val="FF0000"/>
-          <w:lang w:val="en-US"/>
-        </w:rPr>
-        <w:t xml:space="preserve"> </w:t>
-      </w:r>
-    </w:p>
-    <w:p>
-      <w:pPr>
-        <w:jc w:val="center"/>
-        <w:rPr>
           <w:b/>
           <w:bCs/>
-          <w:color w:val="FF0000"/>
+          <w:color w:val="70AD47" w:themeColor="accent6"/>
           <w:lang w:val="en-US"/>
         </w:rPr>
       </w:pPr>
@@ -695,40 +674,57 @@
         <w:rPr>
           <w:b/>
           <w:bCs/>
-          <w:color w:val="FF0000"/>
-          <w:lang w:val="en-US"/>
-        </w:rPr>
-        <w:t>Events :</w:t>
-      </w:r>
-    </w:p>
-    <w:p>
-      <w:pPr>
-        <w:rPr>
-          <w:color w:val="FF0000"/>
-          <w:lang w:val="en-US"/>
-        </w:rPr>
-      </w:pPr>
-      <w:r>
-        <w:rPr>
-          <w:color w:val="FF0000"/>
-          <w:lang w:val="en-US"/>
-        </w:rPr>
-        <w:t>-How do I transform the card into raw numbers to modify the player’s account value ?</w:t>
-      </w:r>
-    </w:p>
-    <w:p>
-      <w:pPr>
-        <w:rPr>
-          <w:color w:val="FF0000"/>
-          <w:lang w:val="en-US"/>
-        </w:rPr>
-      </w:pPr>
-      <w:r>
-        <w:rPr>
-          <w:color w:val="FF0000"/>
-          <w:lang w:val="en-US"/>
-        </w:rPr>
-        <w:t>-How do I make it appear on the board ?</w:t>
+          <w:color w:val="70AD47" w:themeColor="accent6"/>
+          <w:lang w:val="en-US"/>
+        </w:rPr>
+        <w:t>Create popup windows to display infos !</w:t>
+      </w:r>
+    </w:p>
+    <w:p>
+      <w:pPr>
+        <w:rPr>
+          <w:color w:val="70AD47" w:themeColor="accent6"/>
+          <w:lang w:val="en-US"/>
+        </w:rPr>
+      </w:pPr>
+      <w:r>
+        <w:rPr>
+          <w:color w:val="70AD47" w:themeColor="accent6"/>
+          <w:lang w:val="en-US"/>
+        </w:rPr>
+        <w:t>3 pop ups : mails check warning and events and the cagnotte</w:t>
+      </w:r>
+    </w:p>
+    <w:p>
+      <w:pPr>
+        <w:rPr>
+          <w:color w:val="ED7D31" w:themeColor="accent2"/>
+          <w:lang w:val="en-US"/>
+        </w:rPr>
+      </w:pPr>
+      <w:r>
+        <w:rPr>
+          <w:color w:val="ED7D31" w:themeColor="accent2"/>
+          <w:lang w:val="en-US"/>
+        </w:rPr>
+        <w:t>maybe I also should display the outcome</w:t>
+      </w:r>
+      <w:bookmarkStart w:id="0" w:name="_GoBack"/>
+      <w:bookmarkEnd w:id="0"/>
+    </w:p>
+    <w:p>
+      <w:pPr>
+        <w:rPr>
+          <w:color w:val="ED7D31" w:themeColor="accent2"/>
+          <w:lang w:val="en-US"/>
+        </w:rPr>
+      </w:pPr>
+      <w:r>
+        <w:rPr>
+          <w:color w:val="ED7D31" w:themeColor="accent2"/>
+          <w:lang w:val="en-US"/>
+        </w:rPr>
+        <w:t>make the dice unavailable till all the mails haven’t been read</w:t>
       </w:r>
     </w:p>
     <w:sectPr>

</xml_diff>